<commit_message>
*clase Robot creada *PHP control robot creado
</commit_message>
<xml_diff>
--- a/documents/Memoria.docx
+++ b/documents/Memoria.docx
@@ -319,6 +319,12 @@
       </w:r>
     </w:p>
     <w:p>
+      <w:r>
+        <w:tab/>
+        <w:t>1.2) Establecer IP estática para que siempre sea 192.168.1.137</w:t>
+      </w:r>
+    </w:p>
+    <w:p>
       <w:pPr>
         <w:rPr>
           <w:rStyle w:val="Hipervnculo"/>
@@ -455,6 +461,35 @@
     <w:p>
       <w:r>
         <w:t>5) Se consigue encender y apagar un led mediante una web.</w:t>
+      </w:r>
+    </w:p>
+    <w:p>
+      <w:r>
+        <w:t xml:space="preserve">6) Descargar el proyecto en </w:t>
+      </w:r>
+      <w:proofErr w:type="spellStart"/>
+      <w:r>
+        <w:t>raspberry</w:t>
+      </w:r>
+      <w:proofErr w:type="spellEnd"/>
+      <w:r>
+        <w:t xml:space="preserve"> mediante </w:t>
+      </w:r>
+      <w:proofErr w:type="spellStart"/>
+      <w:r>
+        <w:t>Git</w:t>
+      </w:r>
+      <w:proofErr w:type="spellEnd"/>
+      <w:r>
+        <w:t xml:space="preserve">. Trabajo en el portátil y subo archivos con </w:t>
+      </w:r>
+      <w:proofErr w:type="spellStart"/>
+      <w:r>
+        <w:t>fileZilla</w:t>
+      </w:r>
+      <w:proofErr w:type="spellEnd"/>
+      <w:r>
+        <w:t>.</w:t>
       </w:r>
       <w:bookmarkStart w:id="0" w:name="_GoBack"/>
       <w:bookmarkEnd w:id="0"/>

</xml_diff>

<commit_message>
*Añadid get_pic.php *Cambiando archivo blendCharacter to Personaje
</commit_message>
<xml_diff>
--- a/documents/Memoria.docx
+++ b/documents/Memoria.docx
@@ -256,6 +256,11 @@
       </w:r>
     </w:p>
     <w:p>
+      <w:r>
+        <w:t>3) La comunicación con arduino es Ajax-&gt;PHP-&gt;Python-&gt;Arduino</w:t>
+      </w:r>
+    </w:p>
+    <w:p>
       <w:pPr>
         <w:rPr>
           <w:b/>
@@ -286,7 +291,6 @@
           <w:b/>
           <w:u w:val="single"/>
         </w:rPr>
-        <w:lastRenderedPageBreak/>
         <w:t>Raspberry</w:t>
       </w:r>
       <w:proofErr w:type="spellEnd"/>
@@ -491,9 +495,73 @@
       <w:r>
         <w:t>.</w:t>
       </w:r>
+    </w:p>
+    <w:p>
+      <w:r>
+        <w:t xml:space="preserve">7) Hay que instalar </w:t>
+      </w:r>
+      <w:proofErr w:type="spellStart"/>
+      <w:r>
+        <w:t>raspiMJPEG</w:t>
+      </w:r>
+      <w:proofErr w:type="spellEnd"/>
+      <w:r>
+        <w:t xml:space="preserve">. Este comando toma fotografías cada x tiempo y las guarda en </w:t>
+      </w:r>
+      <w:proofErr w:type="spellStart"/>
+      <w:r>
+        <w:t>ram</w:t>
+      </w:r>
+      <w:proofErr w:type="spellEnd"/>
+      <w:r>
+        <w:t xml:space="preserve"> para que se pueda acceder a ellas rápidamente. Estas se usarán para crear el video.  Para empezar a tomar las fotografías habrá que poner el comando: </w:t>
+      </w:r>
+      <w:proofErr w:type="spellStart"/>
+      <w:r>
+        <w:rPr>
+          <w:i/>
+        </w:rPr>
+        <w:t>raspimjpeg</w:t>
+      </w:r>
+      <w:proofErr w:type="spellEnd"/>
+      <w:r>
+        <w:rPr>
+          <w:i/>
+        </w:rPr>
+        <w:t xml:space="preserve"> </w:t>
+      </w:r>
       <w:bookmarkStart w:id="0" w:name="_GoBack"/>
       <w:bookmarkEnd w:id="0"/>
-    </w:p>
+      <w:r>
+        <w:t>*</w:t>
+      </w:r>
+      <w:hyperlink r:id="rId10" w:history="1">
+        <w:r>
+          <w:rPr>
+            <w:rStyle w:val="Hipervnculo"/>
+          </w:rPr>
+          <w:t>https://www.raspberrypi.org/forums/viewtopic.php?t=61771</w:t>
+        </w:r>
+      </w:hyperlink>
+      <w:r>
+        <w:t xml:space="preserve"> </w:t>
+      </w:r>
+      <w:r>
+        <w:br/>
+        <w:t>*</w:t>
+      </w:r>
+      <w:hyperlink r:id="rId11" w:history="1">
+        <w:r>
+          <w:rPr>
+            <w:rStyle w:val="Hipervnculo"/>
+          </w:rPr>
+          <w:t>http://elinux.org/RPi-Cam-Web-Interface#RaspiMJPEG</w:t>
+        </w:r>
+      </w:hyperlink>
+    </w:p>
+    <w:p/>
+    <w:p/>
+    <w:p/>
     <w:sectPr>
       <w:pgSz w:w="11906" w:h="16838"/>
       <w:pgMar w:top="1417" w:right="1701" w:bottom="1417" w:left="1701" w:header="708" w:footer="708" w:gutter="0"/>

</xml_diff>

<commit_message>
*Controles para móvil añadidos
</commit_message>
<xml_diff>
--- a/documents/Memoria.docx
+++ b/documents/Memoria.docx
@@ -261,6 +261,58 @@
       </w:r>
     </w:p>
     <w:p>
+      <w:r>
+        <w:t xml:space="preserve">4) Para el video se crea un plano en el fondo el cual tiene como textura una imagen. Cada pasada de </w:t>
+      </w:r>
+      <w:proofErr w:type="spellStart"/>
+      <w:r>
+        <w:t>render</w:t>
+      </w:r>
+      <w:proofErr w:type="spellEnd"/>
+      <w:r>
+        <w:t xml:space="preserve"> esta imagen se cambia por la siguiente. Las imágenes se van sustituyendo a medida que son tomadas por el script </w:t>
+      </w:r>
+      <w:proofErr w:type="spellStart"/>
+      <w:r>
+        <w:t>raspiMJPEG</w:t>
+      </w:r>
+      <w:proofErr w:type="spellEnd"/>
+      <w:r>
+        <w:t>.</w:t>
+      </w:r>
+    </w:p>
+    <w:p>
+      <w:r>
+        <w:lastRenderedPageBreak/>
+        <w:t xml:space="preserve">5) Cuando estemos con un móvil aparecerán controles </w:t>
+      </w:r>
+      <w:proofErr w:type="gramStart"/>
+      <w:r>
+        <w:t>alternativos</w:t>
+      </w:r>
+      <w:r>
+        <w:t>(</w:t>
+      </w:r>
+      <w:proofErr w:type="gramEnd"/>
+      <w:r>
+        <w:t>flechas  vsg)</w:t>
+      </w:r>
+      <w:bookmarkStart w:id="0" w:name="_GoBack"/>
+      <w:bookmarkEnd w:id="0"/>
+      <w:r>
+        <w:t xml:space="preserve">. Para saber si estamos con un móvil se usará media </w:t>
+      </w:r>
+      <w:proofErr w:type="spellStart"/>
+      <w:r>
+        <w:t>query</w:t>
+      </w:r>
+      <w:proofErr w:type="spellEnd"/>
+      <w:r>
+        <w:t xml:space="preserve"> de CSS.</w:t>
+      </w:r>
+    </w:p>
+    <w:p/>
+    <w:p>
       <w:pPr>
         <w:rPr>
           <w:b/>
@@ -530,8 +582,6 @@
         </w:rPr>
         <w:t xml:space="preserve"> </w:t>
       </w:r>
-      <w:bookmarkStart w:id="0" w:name="_GoBack"/>
-      <w:bookmarkEnd w:id="0"/>
       <w:r>
         <w:t>*</w:t>
       </w:r>
@@ -550,7 +600,7 @@
         <w:br/>
         <w:t>*</w:t>
       </w:r>
-      <w:hyperlink r:id="rId11" w:history="1">
+      <w:hyperlink r:id="rId11" w:anchor="RaspiMJPEG" w:history="1">
         <w:r>
           <w:rPr>
             <w:rStyle w:val="Hipervnculo"/>
@@ -770,6 +820,18 @@
       <w:u w:val="single"/>
     </w:rPr>
   </w:style>
+  <w:style w:type="character" w:styleId="Hipervnculovisitado">
+    <w:name w:val="FollowedHyperlink"/>
+    <w:basedOn w:val="Fuentedeprrafopredeter"/>
+    <w:uiPriority w:val="99"/>
+    <w:semiHidden/>
+    <w:unhideWhenUsed/>
+    <w:rsid w:val="00577776"/>
+    <w:rPr>
+      <w:color w:val="800080" w:themeColor="followedHyperlink"/>
+      <w:u w:val="single"/>
+    </w:rPr>
+  </w:style>
 </w:styles>
 </file>
 
@@ -968,6 +1030,18 @@
     <w:rsid w:val="00A24513"/>
     <w:rPr>
       <w:color w:val="0000FF" w:themeColor="hyperlink"/>
+      <w:u w:val="single"/>
+    </w:rPr>
+  </w:style>
+  <w:style w:type="character" w:styleId="Hipervnculovisitado">
+    <w:name w:val="FollowedHyperlink"/>
+    <w:basedOn w:val="Fuentedeprrafopredeter"/>
+    <w:uiPriority w:val="99"/>
+    <w:semiHidden/>
+    <w:unhideWhenUsed/>
+    <w:rsid w:val="00577776"/>
+    <w:rPr>
+      <w:color w:val="800080" w:themeColor="followedHyperlink"/>
       <w:u w:val="single"/>
     </w:rPr>
   </w:style>

</xml_diff>

<commit_message>
* Se llama a arduino para recoger la distancia * Robot y animación paran cuando la distancia es poca
</commit_message>
<xml_diff>
--- a/documents/Memoria.docx
+++ b/documents/Memoria.docx
@@ -297,8 +297,6 @@
       <w:r>
         <w:t>flechas  vsg)</w:t>
       </w:r>
-      <w:bookmarkStart w:id="0" w:name="_GoBack"/>
-      <w:bookmarkEnd w:id="0"/>
       <w:r>
         <w:t xml:space="preserve">. Para saber si estamos con un móvil se usará media </w:t>
       </w:r>
@@ -311,7 +309,56 @@
         <w:t xml:space="preserve"> de CSS.</w:t>
       </w:r>
     </w:p>
-    <w:p/>
+    <w:p>
+      <w:r>
+        <w:t>6) Se completa la API con el robot (</w:t>
+      </w:r>
+      <w:proofErr w:type="spellStart"/>
+      <w:r>
+        <w:t>controlRobot.php</w:t>
+      </w:r>
+      <w:proofErr w:type="spellEnd"/>
+      <w:r>
+        <w:t xml:space="preserve"> y Robot.js) con las instrucciones de acelerar, parar, </w:t>
+      </w:r>
+      <w:proofErr w:type="spellStart"/>
+      <w:r>
+        <w:t>girarIz</w:t>
+      </w:r>
+      <w:proofErr w:type="spellEnd"/>
+      <w:r>
+        <w:t xml:space="preserve">, </w:t>
+      </w:r>
+      <w:proofErr w:type="spellStart"/>
+      <w:r>
+        <w:t>girarDe</w:t>
+      </w:r>
+      <w:proofErr w:type="spellEnd"/>
+      <w:r>
+        <w:t xml:space="preserve"> y retroceder. Estas son llamadas mediante Ajax según el estado del personaje.</w:t>
+      </w:r>
+    </w:p>
+    <w:p>
+      <w:r>
+        <w:t xml:space="preserve">7) Se añade la sombra del personaje. Para ello se utiliza un plano con </w:t>
+      </w:r>
+      <w:proofErr w:type="spellStart"/>
+      <w:r>
+        <w:t>ShadowMaterial</w:t>
+      </w:r>
+      <w:proofErr w:type="spellEnd"/>
+      <w:r>
+        <w:t xml:space="preserve">.  Además hay que: activar sombras en </w:t>
+      </w:r>
+      <w:proofErr w:type="spellStart"/>
+      <w:r>
+        <w:t>render</w:t>
+      </w:r>
+      <w:proofErr w:type="spellEnd"/>
+      <w:r>
+        <w:t>, poner plano como recibidor de sombras y poner personaje como creador de sombras, además de crear una luz y posicionarla.</w:t>
+      </w:r>
+    </w:p>
     <w:p>
       <w:pPr>
         <w:rPr>
@@ -319,14 +366,9 @@
           <w:u w:val="single"/>
         </w:rPr>
       </w:pPr>
-    </w:p>
-    <w:p>
-      <w:pPr>
-        <w:rPr>
-          <w:b/>
-          <w:u w:val="single"/>
-        </w:rPr>
-      </w:pPr>
+      <w:r>
+        <w:t>8) Se llama a la función de comprobar distancia 60 veces por segundo (cada vuelta de la animación) Pero solo se realizará la función cada dos segundos gracias a un contador que comprueba que ha sido llamada 120 veces. También se puede forzar la llamada. Cuando se llama se actualiza la distancia y la posibilidad de andar del vehículo. Si la llamada sale mal se fuerza otra llamada.</w:t>
+      </w:r>
     </w:p>
     <w:p>
       <w:pPr>
@@ -609,7 +651,94 @@
         </w:r>
       </w:hyperlink>
     </w:p>
-    <w:p/>
+    <w:p>
+      <w:pPr>
+        <w:rPr>
+          <w:b/>
+          <w:u w:val="single"/>
+        </w:rPr>
+      </w:pPr>
+    </w:p>
+    <w:p>
+      <w:pPr>
+        <w:rPr>
+          <w:b/>
+          <w:u w:val="single"/>
+        </w:rPr>
+      </w:pPr>
+    </w:p>
+    <w:p>
+      <w:r>
+        <w:rPr>
+          <w:b/>
+          <w:u w:val="single"/>
+        </w:rPr>
+        <w:lastRenderedPageBreak/>
+        <w:t>Arduino</w:t>
+      </w:r>
+      <w:r>
+        <w:t xml:space="preserve">: </w:t>
+      </w:r>
+    </w:p>
+    <w:p>
+      <w:r>
+        <w:t>1) Se monta el chasis del robot</w:t>
+      </w:r>
+    </w:p>
+    <w:p>
+      <w:r>
+        <w:t>2) Se crea el programa en arduino para controlar el robot. Según el carácter que le entre por el puerto serial ejecutará una de las acciones (avanzar, girar, retroceder o parar)</w:t>
+      </w:r>
+      <w:r>
+        <w:t xml:space="preserve">. La comunicación con los motores se hace mediante una </w:t>
+      </w:r>
+      <w:proofErr w:type="spellStart"/>
+      <w:r>
+        <w:t>shield</w:t>
+      </w:r>
+      <w:proofErr w:type="spellEnd"/>
+      <w:r>
+        <w:t xml:space="preserve"> de </w:t>
+      </w:r>
+      <w:proofErr w:type="gramStart"/>
+      <w:r>
+        <w:t>motores</w:t>
+      </w:r>
+      <w:r>
+        <w:t>(</w:t>
+      </w:r>
+      <w:bookmarkStart w:id="0" w:name="_GoBack"/>
+      <w:proofErr w:type="gramEnd"/>
+      <w:r>
+        <w:t>L9110S</w:t>
+      </w:r>
+      <w:bookmarkEnd w:id="0"/>
+      <w:r>
+        <w:t>-H</w:t>
+      </w:r>
+      <w:r>
+        <w:t>)</w:t>
+      </w:r>
+      <w:r>
+        <w:t xml:space="preserve"> conectada a pilas.</w:t>
+      </w:r>
+    </w:p>
+    <w:p>
+      <w:r>
+        <w:t>3)</w:t>
+      </w:r>
+      <w:r>
+        <w:t xml:space="preserve"> </w:t>
+      </w:r>
+      <w:r>
+        <w:t xml:space="preserve">Conexiones en el robot y arduino: </w:t>
+      </w:r>
+    </w:p>
+    <w:p>
+      <w:r>
+        <w:t>4) Comprobación de distancia: El arduino ejecuta el sensor ultrasónico para saber la distancia cuando el cliente se lo pide al servidor.</w:t>
+      </w:r>
+    </w:p>
     <w:p/>
     <w:p/>
     <w:sectPr>

</xml_diff>

<commit_message>
* Cambiada velocidad de los motores * Ahora el video se llama 15 veces por segundo en vez de 60
</commit_message>
<xml_diff>
--- a/documents/Memoria.docx
+++ b/documents/Memoria.docx
@@ -280,10 +280,24 @@
       <w:r>
         <w:t>.</w:t>
       </w:r>
-    </w:p>
-    <w:p>
+      <w:r>
+        <w:t xml:space="preserve"> Una petición POST a PHP se ejecuta para </w:t>
+      </w:r>
       <w:r>
         <w:lastRenderedPageBreak/>
+        <w:t xml:space="preserve">cargar la nueva imagen. Esto pasa cada 4 pasadas del </w:t>
+      </w:r>
+      <w:proofErr w:type="spellStart"/>
+      <w:r>
+        <w:t>render</w:t>
+      </w:r>
+      <w:proofErr w:type="spellEnd"/>
+      <w:r>
+        <w:t>, es decir 60/4 = 15 veces por segundo</w:t>
+      </w:r>
+    </w:p>
+    <w:p>
+      <w:r>
         <w:t xml:space="preserve">5) Cuando estemos con un móvil aparecerán controles </w:t>
       </w:r>
       <w:proofErr w:type="gramStart"/>
@@ -367,7 +381,12 @@
         </w:rPr>
       </w:pPr>
       <w:r>
-        <w:t>8) Se llama a la función de comprobar distancia 60 veces por segundo (cada vuelta de la animación) Pero solo se realizará la función cada dos segundos gracias a un contador que comprueba que ha sido llamada 120 veces. También se puede forzar la llamada. Cuando se llama se actualiza la distancia y la posibilidad de andar del vehículo. Si la llamada sale mal se fuerza otra llamada.</w:t>
+        <w:t>8) Se llama a la función de comprobar distancia 60 veces por segundo (cada vuelta de la animación) Pero solo se realizará la función cada dos segundos gracias a un contador que comprueba que ha sido llamada 120 veces. También se puede forzar la llamada. Cuando se llama se actualiza la distancia y la posibilidad de andar del vehículo. Si la llamada sale mal s</w:t>
+      </w:r>
+      <w:bookmarkStart w:id="0" w:name="_GoBack"/>
+      <w:bookmarkEnd w:id="0"/>
+      <w:r>
+        <w:t>e fuerza otra llamada.</w:t>
       </w:r>
     </w:p>
     <w:p>
@@ -673,7 +692,6 @@
           <w:b/>
           <w:u w:val="single"/>
         </w:rPr>
-        <w:lastRenderedPageBreak/>
         <w:t>Arduino</w:t>
       </w:r>
       <w:r>
@@ -707,14 +725,9 @@
       <w:r>
         <w:t>(</w:t>
       </w:r>
-      <w:bookmarkStart w:id="0" w:name="_GoBack"/>
       <w:proofErr w:type="gramEnd"/>
       <w:r>
-        <w:t>L9110S</w:t>
-      </w:r>
-      <w:bookmarkEnd w:id="0"/>
-      <w:r>
-        <w:t>-H</w:t>
+        <w:t>L298N</w:t>
       </w:r>
       <w:r>
         <w:t>)</w:t>
@@ -722,7 +735,32 @@
       <w:r>
         <w:t xml:space="preserve"> conectada a pilas.</w:t>
       </w:r>
-    </w:p>
+      <w:r>
+        <w:t xml:space="preserve"> Para que el robot tenga fuerza, cada vez que se mueven los motores arrancan a máxima velocidad para el primer impulso y después bajan de velocidad para un mayor control del robot.</w:t>
+      </w:r>
+    </w:p>
+    <w:p>
+      <w:r>
+        <w:t xml:space="preserve">Fuente </w:t>
+      </w:r>
+      <w:proofErr w:type="spellStart"/>
+      <w:r>
+        <w:t>shield</w:t>
+      </w:r>
+      <w:proofErr w:type="spellEnd"/>
+      <w:r>
+        <w:t xml:space="preserve">: </w:t>
+      </w:r>
+      <w:hyperlink r:id="rId12" w:history="1">
+        <w:r>
+          <w:rPr>
+            <w:rStyle w:val="Hipervnculo"/>
+          </w:rPr>
+          <w:t>https://www.bananarobotics.com/shop/How-to-use-the-L298N-Dual-H-Bridge-Motor-Driver</w:t>
+        </w:r>
+      </w:hyperlink>
+    </w:p>
+    <w:p/>
     <w:p>
       <w:r>
         <w:t>3)</w:t>
@@ -737,6 +775,9 @@
     <w:p>
       <w:r>
         <w:t>4) Comprobación de distancia: El arduino ejecuta el sensor ultrasónico para saber la distancia cuando el cliente se lo pide al servidor.</w:t>
+      </w:r>
+      <w:r>
+        <w:t xml:space="preserve"> </w:t>
       </w:r>
     </w:p>
     <w:p/>

</xml_diff>